<commit_message>
Updated how to run tests
</commit_message>
<xml_diff>
--- a/documents/SetupAppiumWindows10.docx
+++ b/documents/SetupAppiumWindows10.docx
@@ -1280,22 +1280,26 @@
         </w:rPr>
         <w:t>).</w:t>
       </w:r>
-      <w:bookmarkStart w:id="0" w:name="_GoBack"/>
-      <w:bookmarkEnd w:id="0"/>
     </w:p>
     <w:p/>
     <w:p>
       <w:r>
+        <w:t xml:space="preserve">To execute tests right click on </w:t>
+      </w:r>
+      <w:r>
+        <w:t>RegressionTests</w:t>
+      </w:r>
+      <w:r>
+        <w:t>.xml, Run as-&gt; Test NG Suite.</w:t>
+      </w:r>
+    </w:p>
+    <w:p>
+      <w:r>
         <w:t>Note</w:t>
       </w:r>
-      <w:proofErr w:type="gramStart"/>
-      <w:r>
-        <w:t>:</w:t>
-      </w:r>
-      <w:r>
-        <w:t>-</w:t>
-      </w:r>
-      <w:proofErr w:type="gramEnd"/>
+      <w:r>
+        <w:t xml:space="preserve">: - For complete documents reference please visit  </w:t>
+      </w:r>
       <w:r>
         <w:t xml:space="preserve"> </w:t>
       </w:r>

</xml_diff>